<commit_message>
done with week 5
</commit_message>
<xml_diff>
--- a/week05/05-prove_response.docx
+++ b/week05/05-prove_response.docx
@@ -262,10 +262,19 @@
         <w:t>Solution:</w:t>
       </w:r>
       <w:r>
-        <w:t xml:space="preserve"> Create FOR loop to add values from sets 1 &amp; 2 to set3</w:t>
-      </w:r>
-      <w:r>
-        <w:t>. The set will automatically throw out duplicates.</w:t>
+        <w:t xml:space="preserve"> </w:t>
+      </w:r>
+      <w:r>
+        <w:t>Add set1 &amp; set2 to set3.</w:t>
+      </w:r>
+      <w:r>
+        <w:t xml:space="preserve"> </w:t>
+      </w:r>
+      <w:r>
+        <w:t>The set will automatically throw out duplicates.</w:t>
+      </w:r>
+      <w:r>
+        <w:t xml:space="preserve"> </w:t>
       </w:r>
     </w:p>
     <w:p>
@@ -347,7 +356,11 @@
         <w:t xml:space="preserve"> 30 seconds if spoken aloud)? </w:t>
       </w:r>
     </w:p>
-    <w:p/>
+    <w:p>
+      <w:r>
+        <w:t>Check to see if the other values are reversed versions of the current one.</w:t>
+      </w:r>
+    </w:p>
     <w:p>
       <w:r>
         <w:rPr>

</xml_diff>

<commit_message>
made changes to w5 doc
</commit_message>
<xml_diff>
--- a/week05/05-prove_response.docx
+++ b/week05/05-prove_response.docx
@@ -358,7 +358,16 @@
     </w:p>
     <w:p>
       <w:r>
-        <w:t>Check to see if the other values are reversed versions of the current one.</w:t>
+        <w:t>Create an empty set. See if the value of the words list has a reverse in the set</w:t>
+      </w:r>
+      <w:r>
+        <w:t xml:space="preserve">. </w:t>
+      </w:r>
+      <w:r>
+        <w:t>If there is, print the match out. Then add the list value to the set so it can be paired later (provided there are pairs).</w:t>
+      </w:r>
+      <w:r>
+        <w:t xml:space="preserve"> </w:t>
       </w:r>
     </w:p>
     <w:p>

</xml_diff>